<commit_message>
Deleted old versions, report modified
</commit_message>
<xml_diff>
--- a/ai_11/volodymyr_khailov/epic 1/epic_1_pactice_and_labs_report_volodymyr_khailov.docx
+++ b/ai_11/volodymyr_khailov/epic 1/epic_1_pactice_and_labs_report_volodymyr_khailov.docx
@@ -82,7 +82,7 @@
         <w:ind w:right="560"/>
         <w:jc w:val="center"/>
         <w:rPr>
-          <w:rFonts w:ascii="Calibri" w:cs="Calibri" w:eastAsia="Calibri" w:hAnsi="Calibri"/>
+          <w:rFonts w:ascii="Times New Roman" w:cs="Times New Roman" w:eastAsia="Times New Roman" w:hAnsi="Times New Roman"/>
         </w:rPr>
       </w:pPr>
       <w:r>
@@ -93,12 +93,12 @@
           <wp:inline distB="0" distT="0" distL="0" distR="0">
             <wp:extent cx="2045312" cy="1940799"/>
             <wp:effectExtent b="0" l="0" r="0" t="0"/>
-            <wp:docPr descr="NO_CAPTION null" id="1" name="image4.png"/>
+            <wp:docPr descr="NO_CAPTION null" id="1" name="image5.png"/>
             <a:graphic>
               <a:graphicData uri="http://schemas.openxmlformats.org/drawingml/2006/picture">
                 <pic:pic>
                   <pic:nvPicPr>
-                    <pic:cNvPr descr="NO_CAPTION null" id="0" name="image4.png"/>
+                    <pic:cNvPr descr="NO_CAPTION null" id="0" name="image5.png"/>
                     <pic:cNvPicPr preferRelativeResize="0"/>
                   </pic:nvPicPr>
                   <pic:blipFill>
@@ -131,50 +131,6 @@
     <w:p>
       <w:pPr>
         <w:spacing w:after="200" w:line="276" w:lineRule="auto"/>
-        <w:ind w:right="560"/>
-        <w:jc w:val="left"/>
-        <w:rPr>
-          <w:rFonts w:ascii="Calibri" w:cs="Calibri" w:eastAsia="Calibri" w:hAnsi="Calibri"/>
-        </w:rPr>
-      </w:pPr>
-      <w:r>
-        <w:rPr>
-          <w:rtl w:val="0"/>
-        </w:rPr>
-      </w:r>
-    </w:p>
-    <w:p>
-      <w:pPr>
-        <w:spacing w:after="200" w:line="276" w:lineRule="auto"/>
-        <w:ind w:right="140"/>
-        <w:jc w:val="center"/>
-        <w:rPr>
-          <w:rFonts w:ascii="Times New Roman" w:cs="Times New Roman" w:eastAsia="Times New Roman" w:hAnsi="Times New Roman"/>
-        </w:rPr>
-      </w:pPr>
-      <w:r>
-        <w:rPr>
-          <w:rtl w:val="0"/>
-        </w:rPr>
-      </w:r>
-    </w:p>
-    <w:p>
-      <w:pPr>
-        <w:spacing w:after="200" w:line="276" w:lineRule="auto"/>
-        <w:jc w:val="center"/>
-        <w:rPr>
-          <w:rFonts w:ascii="Times New Roman" w:cs="Times New Roman" w:eastAsia="Times New Roman" w:hAnsi="Times New Roman"/>
-        </w:rPr>
-      </w:pPr>
-      <w:r>
-        <w:rPr>
-          <w:rtl w:val="0"/>
-        </w:rPr>
-      </w:r>
-    </w:p>
-    <w:p>
-      <w:pPr>
-        <w:spacing w:after="200" w:line="276" w:lineRule="auto"/>
         <w:jc w:val="center"/>
         <w:rPr>
           <w:rFonts w:ascii="Times New Roman" w:cs="Times New Roman" w:eastAsia="Times New Roman" w:hAnsi="Times New Roman"/>
@@ -362,23 +318,6 @@
         <w:jc w:val="center"/>
         <w:rPr>
           <w:rFonts w:ascii="Times New Roman" w:cs="Times New Roman" w:eastAsia="Times New Roman" w:hAnsi="Times New Roman"/>
-          <w:b w:val="1"/>
-          <w:smallCaps w:val="1"/>
-          <w:sz w:val="28"/>
-          <w:szCs w:val="28"/>
-        </w:rPr>
-      </w:pPr>
-      <w:r>
-        <w:rPr>
-          <w:rtl w:val="0"/>
-        </w:rPr>
-      </w:r>
-    </w:p>
-    <w:p>
-      <w:pPr>
-        <w:spacing w:after="200" w:line="360" w:lineRule="auto"/>
-        <w:rPr>
-          <w:rFonts w:ascii="Times New Roman" w:cs="Times New Roman" w:eastAsia="Times New Roman" w:hAnsi="Times New Roman"/>
           <w:sz w:val="28"/>
           <w:szCs w:val="28"/>
         </w:rPr>
@@ -470,13 +409,57 @@
         </w:rPr>
         <w:t xml:space="preserve">Хайлов Володимир Олексійович </w:t>
       </w:r>
-      <w:r>
-        <w:br w:type="page"/>
-      </w:r>
-      <w:r>
-        <w:rPr>
-          <w:rtl w:val="0"/>
-        </w:rPr>
+    </w:p>
+    <w:p>
+      <w:pPr>
+        <w:spacing w:after="200" w:line="276" w:lineRule="auto"/>
+        <w:jc w:val="right"/>
+        <w:rPr>
+          <w:rFonts w:ascii="Times New Roman" w:cs="Times New Roman" w:eastAsia="Times New Roman" w:hAnsi="Times New Roman"/>
+          <w:sz w:val="28"/>
+          <w:szCs w:val="28"/>
+        </w:rPr>
+      </w:pPr>
+      <w:r>
+        <w:rPr>
+          <w:rtl w:val="0"/>
+        </w:rPr>
+      </w:r>
+    </w:p>
+    <w:p>
+      <w:pPr>
+        <w:spacing w:after="200" w:line="276" w:lineRule="auto"/>
+        <w:jc w:val="right"/>
+        <w:rPr>
+          <w:rFonts w:ascii="Times New Roman" w:cs="Times New Roman" w:eastAsia="Times New Roman" w:hAnsi="Times New Roman"/>
+          <w:sz w:val="28"/>
+          <w:szCs w:val="28"/>
+        </w:rPr>
+      </w:pPr>
+      <w:r>
+        <w:rPr>
+          <w:rtl w:val="0"/>
+        </w:rPr>
+      </w:r>
+    </w:p>
+    <w:p>
+      <w:pPr>
+        <w:spacing w:after="200" w:line="276" w:lineRule="auto"/>
+        <w:jc w:val="center"/>
+        <w:rPr>
+          <w:rFonts w:ascii="Times New Roman" w:cs="Times New Roman" w:eastAsia="Times New Roman" w:hAnsi="Times New Roman"/>
+          <w:sz w:val="28"/>
+          <w:szCs w:val="28"/>
+        </w:rPr>
+      </w:pPr>
+      <w:r>
+        <w:rPr>
+          <w:rFonts w:ascii="Times New Roman" w:cs="Times New Roman" w:eastAsia="Times New Roman" w:hAnsi="Times New Roman"/>
+          <w:sz w:val="28"/>
+          <w:szCs w:val="28"/>
+          <w:rtl w:val="0"/>
+        </w:rPr>
+        <w:t xml:space="preserve">2023</w:t>
       </w:r>
     </w:p>
     <w:p>
@@ -3333,7 +3316,26 @@
           <w:szCs w:val="24"/>
           <w:rtl w:val="0"/>
         </w:rPr>
-        <w:t xml:space="preserve">Варіант завдання</w:t>
+        <w:t xml:space="preserve">Порахувати складний відсоток</w:t>
+      </w:r>
+    </w:p>
+    <w:p>
+      <w:pPr>
+        <w:spacing w:line="276" w:lineRule="auto"/>
+        <w:rPr>
+          <w:rFonts w:ascii="Times New Roman" w:cs="Times New Roman" w:eastAsia="Times New Roman" w:hAnsi="Times New Roman"/>
+          <w:sz w:val="24"/>
+          <w:szCs w:val="24"/>
+        </w:rPr>
+      </w:pPr>
+      <w:r>
+        <w:rPr>
+          <w:rFonts w:ascii="Times New Roman" w:cs="Times New Roman" w:eastAsia="Times New Roman" w:hAnsi="Times New Roman"/>
+          <w:sz w:val="24"/>
+          <w:szCs w:val="24"/>
+          <w:rtl w:val="0"/>
+        </w:rPr>
+        <w:t xml:space="preserve">Завдання №2 Self practice Цифровий корінь числа.</w:t>
       </w:r>
     </w:p>
     <w:p>
@@ -3357,31 +3359,23 @@
           <w:szCs w:val="24"/>
           <w:rtl w:val="0"/>
         </w:rPr>
-        <w:t xml:space="preserve">Деталі завдання </w:t>
-      </w:r>
-    </w:p>
-    <w:p>
-      <w:pPr>
-        <w:numPr>
-          <w:ilvl w:val="0"/>
-          <w:numId w:val="2"/>
-        </w:numPr>
-        <w:spacing w:line="240" w:lineRule="auto"/>
-        <w:ind w:left="720" w:hanging="360"/>
-        <w:rPr>
-          <w:rFonts w:ascii="Times New Roman" w:cs="Times New Roman" w:eastAsia="Times New Roman" w:hAnsi="Times New Roman"/>
-          <w:sz w:val="24"/>
-          <w:szCs w:val="24"/>
-        </w:rPr>
-      </w:pPr>
-      <w:r>
-        <w:rPr>
-          <w:rFonts w:ascii="Times New Roman" w:cs="Times New Roman" w:eastAsia="Times New Roman" w:hAnsi="Times New Roman"/>
-          <w:sz w:val="24"/>
-          <w:szCs w:val="24"/>
-          <w:rtl w:val="0"/>
-        </w:rPr>
-        <w:t xml:space="preserve">Важливі деталі для врахування в імплементації програми</w:t>
+        <w:t xml:space="preserve">Знайти цифровий корінь деякого числа</w:t>
+      </w:r>
+    </w:p>
+    <w:p>
+      <w:pPr>
+        <w:spacing w:line="240" w:lineRule="auto"/>
+        <w:ind w:left="0" w:firstLine="0"/>
+        <w:rPr>
+          <w:rFonts w:ascii="Times New Roman" w:cs="Times New Roman" w:eastAsia="Times New Roman" w:hAnsi="Times New Roman"/>
+          <w:sz w:val="24"/>
+          <w:szCs w:val="24"/>
+        </w:rPr>
+      </w:pPr>
+      <w:r>
+        <w:rPr>
+          <w:rtl w:val="0"/>
+        </w:rPr>
       </w:r>
     </w:p>
     <w:p>
@@ -3467,12 +3461,12 @@
           <wp:inline distB="0" distT="0" distL="0" distR="0">
             <wp:extent cx="2788915" cy="5323522"/>
             <wp:effectExtent b="0" l="0" r="0" t="0"/>
-            <wp:docPr descr="null" id="11" name="image5.png"/>
+            <wp:docPr descr="null" id="11" name="image8.png"/>
             <a:graphic>
               <a:graphicData uri="http://schemas.openxmlformats.org/drawingml/2006/picture">
                 <pic:pic>
                   <pic:nvPicPr>
-                    <pic:cNvPr descr="null" id="0" name="image5.png"/>
+                    <pic:cNvPr descr="null" id="0" name="image8.png"/>
                     <pic:cNvPicPr preferRelativeResize="0"/>
                   </pic:nvPicPr>
                   <pic:blipFill>
@@ -3678,12 +3672,12 @@
           <wp:inline distB="114300" distT="114300" distL="114300" distR="114300">
             <wp:extent cx="5404088" cy="5199697"/>
             <wp:effectExtent b="0" l="0" r="0" t="0"/>
-            <wp:docPr id="9" name="image1.png"/>
+            <wp:docPr id="9" name="image3.png"/>
             <a:graphic>
               <a:graphicData uri="http://schemas.openxmlformats.org/drawingml/2006/picture">
                 <pic:pic>
                   <pic:nvPicPr>
-                    <pic:cNvPr id="0" name="image1.png"/>
+                    <pic:cNvPr id="0" name="image3.png"/>
                     <pic:cNvPicPr preferRelativeResize="0"/>
                   </pic:nvPicPr>
                   <pic:blipFill>
@@ -3883,12 +3877,12 @@
           <wp:inline distB="114300" distT="114300" distL="114300" distR="114300">
             <wp:extent cx="5294625" cy="2852614"/>
             <wp:effectExtent b="0" l="0" r="0" t="0"/>
-            <wp:docPr id="7" name="image3.png"/>
+            <wp:docPr id="7" name="image12.png"/>
             <a:graphic>
               <a:graphicData uri="http://schemas.openxmlformats.org/drawingml/2006/picture">
                 <pic:pic>
                   <pic:nvPicPr>
-                    <pic:cNvPr id="0" name="image3.png"/>
+                    <pic:cNvPr id="0" name="image12.png"/>
                     <pic:cNvPicPr preferRelativeResize="0"/>
                   </pic:nvPicPr>
                   <pic:blipFill>
@@ -4014,12 +4008,12 @@
           <wp:inline distB="114300" distT="114300" distL="114300" distR="114300">
             <wp:extent cx="4043406" cy="3537980"/>
             <wp:effectExtent b="0" l="0" r="0" t="0"/>
-            <wp:docPr id="8" name="image7.png"/>
+            <wp:docPr id="8" name="image9.png"/>
             <a:graphic>
               <a:graphicData uri="http://schemas.openxmlformats.org/drawingml/2006/picture">
                 <pic:pic>
                   <pic:nvPicPr>
-                    <pic:cNvPr id="0" name="image7.png"/>
+                    <pic:cNvPr id="0" name="image9.png"/>
                     <pic:cNvPicPr preferRelativeResize="0"/>
                   </pic:nvPicPr>
                   <pic:blipFill>
@@ -4133,12 +4127,12 @@
           <wp:inline distB="114300" distT="114300" distL="114300" distR="114300">
             <wp:extent cx="5009198" cy="2726850"/>
             <wp:effectExtent b="0" l="0" r="0" t="0"/>
-            <wp:docPr id="2" name="image6.png"/>
+            <wp:docPr id="2" name="image10.png"/>
             <a:graphic>
               <a:graphicData uri="http://schemas.openxmlformats.org/drawingml/2006/picture">
                 <pic:pic>
                   <pic:nvPicPr>
-                    <pic:cNvPr id="0" name="image6.png"/>
+                    <pic:cNvPr id="0" name="image10.png"/>
                     <pic:cNvPicPr preferRelativeResize="0"/>
                   </pic:nvPicPr>
                   <pic:blipFill>
@@ -4272,12 +4266,12 @@
           <wp:inline distB="114300" distT="114300" distL="114300" distR="114300">
             <wp:extent cx="4961573" cy="2732243"/>
             <wp:effectExtent b="0" l="0" r="0" t="0"/>
-            <wp:docPr id="12" name="image9.png"/>
+            <wp:docPr id="12" name="image4.png"/>
             <a:graphic>
               <a:graphicData uri="http://schemas.openxmlformats.org/drawingml/2006/picture">
                 <pic:pic>
                   <pic:nvPicPr>
-                    <pic:cNvPr id="0" name="image9.png"/>
+                    <pic:cNvPr id="0" name="image4.png"/>
                     <pic:cNvPicPr preferRelativeResize="0"/>
                   </pic:nvPicPr>
                   <pic:blipFill>
@@ -4466,12 +4460,12 @@
           <wp:inline distB="114300" distT="114300" distL="114300" distR="114300">
             <wp:extent cx="4990148" cy="2989559"/>
             <wp:effectExtent b="0" l="0" r="0" t="0"/>
-            <wp:docPr id="4" name="image8.png"/>
+            <wp:docPr id="4" name="image6.png"/>
             <a:graphic>
               <a:graphicData uri="http://schemas.openxmlformats.org/drawingml/2006/picture">
                 <pic:pic>
                   <pic:nvPicPr>
-                    <pic:cNvPr id="0" name="image8.png"/>
+                    <pic:cNvPr id="0" name="image6.png"/>
                     <pic:cNvPicPr preferRelativeResize="0"/>
                   </pic:nvPicPr>
                   <pic:blipFill>
@@ -4981,13 +4975,32 @@
       <w:pPr>
         <w:jc w:val="center"/>
         <w:rPr>
+          <w:rFonts w:ascii="Times New Roman" w:cs="Times New Roman" w:eastAsia="Times New Roman" w:hAnsi="Times New Roman"/>
+          <w:sz w:val="20"/>
+          <w:szCs w:val="20"/>
+        </w:rPr>
+      </w:pPr>
+      <w:r>
+        <w:rPr>
           <w:b w:val="0"/>
           <w:i w:val="1"/>
           <w:color w:val="444499"/>
           <w:sz w:val="20"/>
           <w:szCs w:val="20"/>
-        </w:rPr>
-      </w:pPr>
+          <w:rtl w:val="0"/>
+        </w:rPr>
+        <w:t xml:space="preserve">Figure 9. </w:t>
+      </w:r>
+      <w:r>
+        <w:rPr>
+          <w:i w:val="1"/>
+          <w:color w:val="444499"/>
+          <w:sz w:val="20"/>
+          <w:szCs w:val="20"/>
+          <w:rtl w:val="0"/>
+        </w:rPr>
+        <w:t xml:space="preserve">Код</w:t>
+      </w:r>
       <w:r>
         <w:rPr>
           <w:b w:val="0"/>
@@ -4997,184 +5010,96 @@
           <w:szCs w:val="20"/>
           <w:rtl w:val="0"/>
         </w:rPr>
-        <w:t xml:space="preserve">Figure 9. </w:t>
-      </w:r>
-      <w:r>
-        <w:rPr>
-          <w:i w:val="1"/>
-          <w:color w:val="444499"/>
-          <w:sz w:val="20"/>
-          <w:szCs w:val="20"/>
-          <w:rtl w:val="0"/>
-        </w:rPr>
-        <w:t xml:space="preserve">Код</w:t>
-      </w:r>
-      <w:r>
+        <w:t xml:space="preserve">  №2 Self practice Цифровий корінь числа.</w:t>
+      </w:r>
+      <w:r>
+        <w:rPr>
+          <w:rtl w:val="0"/>
+        </w:rPr>
+      </w:r>
+    </w:p>
+    <w:p>
+      <w:pPr>
+        <w:spacing w:after="200" w:line="276" w:lineRule="auto"/>
+        <w:rPr>
+          <w:rFonts w:ascii="Times New Roman" w:cs="Times New Roman" w:eastAsia="Times New Roman" w:hAnsi="Times New Roman"/>
+          <w:sz w:val="24"/>
+          <w:szCs w:val="24"/>
+        </w:rPr>
+      </w:pPr>
+      <w:r>
+        <w:rPr>
+          <w:rtl w:val="0"/>
+        </w:rPr>
+      </w:r>
+    </w:p>
+    <w:p>
+      <w:pPr>
+        <w:spacing w:after="200" w:line="276" w:lineRule="auto"/>
+        <w:rPr>
+          <w:rFonts w:ascii="Times New Roman" w:cs="Times New Roman" w:eastAsia="Times New Roman" w:hAnsi="Times New Roman"/>
+          <w:sz w:val="24"/>
+          <w:szCs w:val="24"/>
+        </w:rPr>
+      </w:pPr>
+      <w:r>
+        <w:rPr>
+          <w:rtl w:val="0"/>
+        </w:rPr>
+      </w:r>
+    </w:p>
+    <w:p>
+      <w:pPr>
+        <w:pStyle w:val="Heading2"/>
+        <w:spacing w:after="0" w:before="40" w:line="276" w:lineRule="auto"/>
+        <w:rPr>
+          <w:rFonts w:ascii="Times New Roman" w:cs="Times New Roman" w:eastAsia="Times New Roman" w:hAnsi="Times New Roman"/>
+          <w:b w:val="1"/>
+          <w:sz w:val="26"/>
+          <w:szCs w:val="26"/>
+        </w:rPr>
+      </w:pPr>
+      <w:r>
+        <w:rPr>
+          <w:rFonts w:ascii="Times New Roman" w:cs="Times New Roman" w:eastAsia="Times New Roman" w:hAnsi="Times New Roman"/>
+          <w:b w:val="1"/>
+          <w:sz w:val="26"/>
+          <w:szCs w:val="26"/>
+          <w:rtl w:val="0"/>
+        </w:rPr>
+        <w:t xml:space="preserve">5.</w:t>
+        <w:tab/>
+        <w:t xml:space="preserve">Результати виконання завдань, тестування та фактично затрачений час:</w:t>
+      </w:r>
+    </w:p>
+    <w:p>
+      <w:pPr>
+        <w:spacing w:after="200" w:line="276" w:lineRule="auto"/>
+        <w:rPr>
+          <w:rFonts w:ascii="Times New Roman" w:cs="Times New Roman" w:eastAsia="Times New Roman" w:hAnsi="Times New Roman"/>
+          <w:sz w:val="24"/>
+          <w:szCs w:val="24"/>
+        </w:rPr>
+      </w:pPr>
+      <w:r>
+        <w:rPr>
+          <w:rFonts w:ascii="Times New Roman" w:cs="Times New Roman" w:eastAsia="Times New Roman" w:hAnsi="Times New Roman"/>
+          <w:sz w:val="24"/>
+          <w:szCs w:val="24"/>
+          <w:rtl w:val="0"/>
+        </w:rPr>
+        <w:t xml:space="preserve">Завдання №1 Складні відсотки.</w:t>
+      </w:r>
+    </w:p>
+    <w:p>
+      <w:pPr>
+        <w:spacing w:after="200" w:line="276" w:lineRule="auto"/>
         <w:rPr>
           <w:b w:val="0"/>
           <w:i w:val="1"/>
           <w:color w:val="444499"/>
           <w:sz w:val="20"/>
           <w:szCs w:val="20"/>
-          <w:rtl w:val="0"/>
-        </w:rPr>
-        <w:t xml:space="preserve">  №2 Self practice Цифровий корінь числа.</w:t>
-      </w:r>
-    </w:p>
-    <w:p>
-      <w:pPr>
-        <w:jc w:val="left"/>
-        <w:rPr>
-          <w:b w:val="0"/>
-          <w:i w:val="1"/>
-          <w:color w:val="444499"/>
-          <w:sz w:val="20"/>
-          <w:szCs w:val="20"/>
-        </w:rPr>
-      </w:pPr>
-      <w:r>
-        <w:rPr>
-          <w:rtl w:val="0"/>
-        </w:rPr>
-      </w:r>
-    </w:p>
-    <w:p>
-      <w:pPr>
-        <w:shd w:fill="2b2b2b" w:val="clear"/>
-        <w:tabs>
-          <w:tab w:val="left" w:leader="none" w:pos="916"/>
-          <w:tab w:val="left" w:leader="none" w:pos="1832"/>
-          <w:tab w:val="left" w:leader="none" w:pos="2748"/>
-          <w:tab w:val="left" w:leader="none" w:pos="3664"/>
-          <w:tab w:val="left" w:leader="none" w:pos="4580"/>
-          <w:tab w:val="left" w:leader="none" w:pos="5496"/>
-          <w:tab w:val="left" w:leader="none" w:pos="6412"/>
-          <w:tab w:val="left" w:leader="none" w:pos="7328"/>
-          <w:tab w:val="left" w:leader="none" w:pos="8244"/>
-          <w:tab w:val="left" w:leader="none" w:pos="9160"/>
-          <w:tab w:val="left" w:leader="none" w:pos="10076"/>
-          <w:tab w:val="left" w:leader="none" w:pos="10992"/>
-          <w:tab w:val="left" w:leader="none" w:pos="11908"/>
-          <w:tab w:val="left" w:leader="none" w:pos="12824"/>
-          <w:tab w:val="left" w:leader="none" w:pos="13740"/>
-          <w:tab w:val="left" w:leader="none" w:pos="14656"/>
-        </w:tabs>
-        <w:spacing w:line="240" w:lineRule="auto"/>
-        <w:rPr>
-          <w:rFonts w:ascii="Times New Roman" w:cs="Times New Roman" w:eastAsia="Times New Roman" w:hAnsi="Times New Roman"/>
-          <w:sz w:val="20"/>
-          <w:szCs w:val="20"/>
-        </w:rPr>
-      </w:pPr>
-      <w:bookmarkStart w:colFirst="0" w:colLast="0" w:name="_30j0zll" w:id="9"/>
-      <w:bookmarkEnd w:id="9"/>
-      <w:r>
-        <w:rPr>
-          <w:rtl w:val="0"/>
-        </w:rPr>
-      </w:r>
-    </w:p>
-    <w:p>
-      <w:pPr>
-        <w:shd w:fill="2b2b2b" w:val="clear"/>
-        <w:tabs>
-          <w:tab w:val="left" w:leader="none" w:pos="916"/>
-          <w:tab w:val="left" w:leader="none" w:pos="1832"/>
-          <w:tab w:val="left" w:leader="none" w:pos="2748"/>
-          <w:tab w:val="left" w:leader="none" w:pos="3664"/>
-          <w:tab w:val="left" w:leader="none" w:pos="4580"/>
-          <w:tab w:val="left" w:leader="none" w:pos="5496"/>
-          <w:tab w:val="left" w:leader="none" w:pos="6412"/>
-          <w:tab w:val="left" w:leader="none" w:pos="7328"/>
-          <w:tab w:val="left" w:leader="none" w:pos="8244"/>
-          <w:tab w:val="left" w:leader="none" w:pos="9160"/>
-          <w:tab w:val="left" w:leader="none" w:pos="10076"/>
-          <w:tab w:val="left" w:leader="none" w:pos="10992"/>
-          <w:tab w:val="left" w:leader="none" w:pos="11908"/>
-          <w:tab w:val="left" w:leader="none" w:pos="12824"/>
-          <w:tab w:val="left" w:leader="none" w:pos="13740"/>
-          <w:tab w:val="left" w:leader="none" w:pos="14656"/>
-        </w:tabs>
-        <w:spacing w:line="240" w:lineRule="auto"/>
-        <w:rPr>
-          <w:rFonts w:ascii="Times New Roman" w:cs="Times New Roman" w:eastAsia="Times New Roman" w:hAnsi="Times New Roman"/>
-          <w:sz w:val="20"/>
-          <w:szCs w:val="20"/>
-        </w:rPr>
-      </w:pPr>
-      <w:r>
-        <w:rPr>
-          <w:rtl w:val="0"/>
-        </w:rPr>
-      </w:r>
-    </w:p>
-    <w:p>
-      <w:pPr>
-        <w:spacing w:after="200" w:line="276" w:lineRule="auto"/>
-        <w:rPr>
-          <w:rFonts w:ascii="Times New Roman" w:cs="Times New Roman" w:eastAsia="Times New Roman" w:hAnsi="Times New Roman"/>
-          <w:sz w:val="24"/>
-          <w:szCs w:val="24"/>
-        </w:rPr>
-      </w:pPr>
-      <w:r>
-        <w:rPr>
-          <w:rtl w:val="0"/>
-        </w:rPr>
-      </w:r>
-    </w:p>
-    <w:p>
-      <w:pPr>
-        <w:pStyle w:val="Heading2"/>
-        <w:spacing w:after="0" w:before="40" w:line="276" w:lineRule="auto"/>
-        <w:rPr>
-          <w:rFonts w:ascii="Times New Roman" w:cs="Times New Roman" w:eastAsia="Times New Roman" w:hAnsi="Times New Roman"/>
-          <w:b w:val="1"/>
-          <w:sz w:val="26"/>
-          <w:szCs w:val="26"/>
-        </w:rPr>
-      </w:pPr>
-      <w:r>
-        <w:rPr>
-          <w:rFonts w:ascii="Times New Roman" w:cs="Times New Roman" w:eastAsia="Times New Roman" w:hAnsi="Times New Roman"/>
-          <w:b w:val="1"/>
-          <w:sz w:val="26"/>
-          <w:szCs w:val="26"/>
-          <w:rtl w:val="0"/>
-        </w:rPr>
-        <w:t xml:space="preserve">5.</w:t>
-        <w:tab/>
-        <w:t xml:space="preserve">Результати виконання завдань, тестування та фактично затрачений час:</w:t>
-      </w:r>
-    </w:p>
-    <w:p>
-      <w:pPr>
-        <w:spacing w:after="200" w:line="276" w:lineRule="auto"/>
-        <w:rPr>
-          <w:rFonts w:ascii="Times New Roman" w:cs="Times New Roman" w:eastAsia="Times New Roman" w:hAnsi="Times New Roman"/>
-          <w:sz w:val="24"/>
-          <w:szCs w:val="24"/>
-        </w:rPr>
-      </w:pPr>
-      <w:r>
-        <w:rPr>
-          <w:rFonts w:ascii="Times New Roman" w:cs="Times New Roman" w:eastAsia="Times New Roman" w:hAnsi="Times New Roman"/>
-          <w:sz w:val="24"/>
-          <w:szCs w:val="24"/>
-          <w:rtl w:val="0"/>
-        </w:rPr>
-        <w:t xml:space="preserve">Завдання №1 Складні відсотки.</w:t>
-      </w:r>
-    </w:p>
-    <w:p>
-      <w:pPr>
-        <w:spacing w:after="200" w:line="276" w:lineRule="auto"/>
-        <w:rPr>
-          <w:b w:val="0"/>
-          <w:i w:val="1"/>
-          <w:color w:val="444499"/>
-          <w:sz w:val="20"/>
-          <w:szCs w:val="20"/>
         </w:rPr>
       </w:pPr>
       <w:r>
@@ -5187,12 +5112,12 @@
           <wp:inline distB="114300" distT="114300" distL="114300" distR="114300">
             <wp:extent cx="5731200" cy="774700"/>
             <wp:effectExtent b="0" l="0" r="0" t="0"/>
-            <wp:docPr id="10" name="image12.png"/>
+            <wp:docPr id="10" name="image1.png"/>
             <a:graphic>
               <a:graphicData uri="http://schemas.openxmlformats.org/drawingml/2006/picture">
                 <pic:pic>
                   <pic:nvPicPr>
-                    <pic:cNvPr id="0" name="image12.png"/>
+                    <pic:cNvPr id="0" name="image1.png"/>
                     <pic:cNvPicPr preferRelativeResize="0"/>
                   </pic:nvPicPr>
                   <pic:blipFill>
@@ -5222,8 +5147,8 @@
         </w:rPr>
       </w:r>
     </w:p>
-    <w:bookmarkStart w:colFirst="0" w:colLast="0" w:name="x47hh2bo8q1y" w:id="10"/>
-    <w:bookmarkEnd w:id="10"/>
+    <w:bookmarkStart w:colFirst="0" w:colLast="0" w:name="x47hh2bo8q1y" w:id="9"/>
+    <w:bookmarkEnd w:id="9"/>
     <w:p>
       <w:pPr>
         <w:jc w:val="center"/>
@@ -5288,8 +5213,8 @@
           <w:szCs w:val="24"/>
         </w:rPr>
       </w:pPr>
-      <w:bookmarkStart w:colFirst="0" w:colLast="0" w:name="_gjdgxs" w:id="11"/>
-      <w:bookmarkEnd w:id="11"/>
+      <w:bookmarkStart w:colFirst="0" w:colLast="0" w:name="_gjdgxs" w:id="10"/>
+      <w:bookmarkEnd w:id="10"/>
       <w:r>
         <w:rPr>
           <w:rFonts w:ascii="Times New Roman" w:cs="Times New Roman" w:eastAsia="Times New Roman" w:hAnsi="Times New Roman"/>
@@ -5340,12 +5265,12 @@
           <wp:inline distB="114300" distT="114300" distL="114300" distR="114300">
             <wp:extent cx="1963102" cy="337098"/>
             <wp:effectExtent b="0" l="0" r="0" t="0"/>
-            <wp:docPr id="5" name="image10.png"/>
+            <wp:docPr id="5" name="image7.png"/>
             <a:graphic>
               <a:graphicData uri="http://schemas.openxmlformats.org/drawingml/2006/picture">
                 <pic:pic>
                   <pic:nvPicPr>
-                    <pic:cNvPr id="0" name="image10.png"/>
+                    <pic:cNvPr id="0" name="image7.png"/>
                     <pic:cNvPicPr preferRelativeResize="0"/>
                   </pic:nvPicPr>
                   <pic:blipFill>
@@ -5375,8 +5300,8 @@
         </w:rPr>
       </w:r>
     </w:p>
-    <w:bookmarkStart w:colFirst="0" w:colLast="0" w:name="f0xdsha5it84" w:id="12"/>
-    <w:bookmarkEnd w:id="12"/>
+    <w:bookmarkStart w:colFirst="0" w:colLast="0" w:name="f0xdsha5it84" w:id="11"/>
+    <w:bookmarkEnd w:id="11"/>
     <w:p>
       <w:pPr>
         <w:jc w:val="center"/>
@@ -5449,40 +5374,6 @@
           <w:rtl w:val="0"/>
         </w:rPr>
         <w:t xml:space="preserve">Затрачений час: 15 хв.</w:t>
-      </w:r>
-    </w:p>
-    <w:p>
-      <w:pPr>
-        <w:shd w:fill="2b2b2b" w:val="clear"/>
-        <w:tabs>
-          <w:tab w:val="left" w:leader="none" w:pos="916"/>
-          <w:tab w:val="left" w:leader="none" w:pos="1832"/>
-          <w:tab w:val="left" w:leader="none" w:pos="2748"/>
-          <w:tab w:val="left" w:leader="none" w:pos="3664"/>
-          <w:tab w:val="left" w:leader="none" w:pos="4580"/>
-          <w:tab w:val="left" w:leader="none" w:pos="5496"/>
-          <w:tab w:val="left" w:leader="none" w:pos="6412"/>
-          <w:tab w:val="left" w:leader="none" w:pos="7328"/>
-          <w:tab w:val="left" w:leader="none" w:pos="8244"/>
-          <w:tab w:val="left" w:leader="none" w:pos="9160"/>
-          <w:tab w:val="left" w:leader="none" w:pos="10076"/>
-          <w:tab w:val="left" w:leader="none" w:pos="10992"/>
-          <w:tab w:val="left" w:leader="none" w:pos="11908"/>
-          <w:tab w:val="left" w:leader="none" w:pos="12824"/>
-          <w:tab w:val="left" w:leader="none" w:pos="13740"/>
-          <w:tab w:val="left" w:leader="none" w:pos="14656"/>
-        </w:tabs>
-        <w:spacing w:line="240" w:lineRule="auto"/>
-        <w:rPr>
-          <w:rFonts w:ascii="Times New Roman" w:cs="Times New Roman" w:eastAsia="Times New Roman" w:hAnsi="Times New Roman"/>
-          <w:sz w:val="24"/>
-          <w:szCs w:val="24"/>
-        </w:rPr>
-      </w:pPr>
-      <w:r>
-        <w:rPr>
-          <w:rtl w:val="0"/>
-        </w:rPr>
       </w:r>
     </w:p>
     <w:p>

</xml_diff>